<commit_message>
improved material & structure, rm unused READMEs
</commit_message>
<xml_diff>
--- a/Doctoral Symposium/Doctorial Symposis Material.docx
+++ b/Doctoral Symposium/Doctorial Symposis Material.docx
@@ -12,35 +12,7 @@
         <w:rPr>
           <w:lang w:val="en-US"/>
         </w:rPr>
-        <w:t xml:space="preserve">Doctorial </w:t>
-      </w:r>
-      <w:proofErr w:type="spellStart"/>
-      <w:r>
-        <w:rPr>
-          <w:lang w:val="en-US"/>
-        </w:rPr>
-        <w:t>Symposis</w:t>
-      </w:r>
-      <w:proofErr w:type="spellEnd"/>
-      <w:r>
-        <w:rPr>
-          <w:lang w:val="en-US"/>
-        </w:rPr>
-        <w:t xml:space="preserve"> Material (</w:t>
-      </w:r>
-      <w:proofErr w:type="spellStart"/>
-      <w:r>
-        <w:rPr>
-          <w:lang w:val="en-US"/>
-        </w:rPr>
-        <w:t>Unsortiert</w:t>
-      </w:r>
-      <w:proofErr w:type="spellEnd"/>
-      <w:r>
-        <w:rPr>
-          <w:lang w:val="en-US"/>
-        </w:rPr>
-        <w:t>)</w:t>
+        <w:t>Doctorial Symposis Material (Unsortiert)</w:t>
       </w:r>
     </w:p>
     <w:p>
@@ -132,43 +104,9 @@
           <w:numId w:val="1"/>
         </w:numPr>
       </w:pPr>
-      <w:proofErr w:type="spellStart"/>
-      <w:r>
-        <w:t>Graphsysteme</w:t>
-      </w:r>
-      <w:proofErr w:type="spellEnd"/>
-      <w:r>
-        <w:t xml:space="preserve"> die parallel berechnet werden (pro Satz, komplette </w:t>
-      </w:r>
-      <w:proofErr w:type="spellStart"/>
-      <w:r>
-        <w:t>Engabe</w:t>
-      </w:r>
-      <w:proofErr w:type="spellEnd"/>
-      <w:r>
-        <w:t xml:space="preserve">) bilden belief </w:t>
-      </w:r>
-      <w:proofErr w:type="spellStart"/>
-      <w:r>
-        <w:t>system</w:t>
-      </w:r>
-      <w:proofErr w:type="spellEnd"/>
-      <w:r>
-        <w:t xml:space="preserve"> für sich und ein </w:t>
-      </w:r>
-      <w:proofErr w:type="spellStart"/>
-      <w:r>
-        <w:t>state</w:t>
-      </w:r>
-      <w:proofErr w:type="spellEnd"/>
-      <w:r>
-        <w:t xml:space="preserve"> in einem DS-weiten belief </w:t>
-      </w:r>
-      <w:proofErr w:type="spellStart"/>
-      <w:r>
-        <w:t>system</w:t>
-      </w:r>
-      <w:proofErr w:type="spellEnd"/>
+      <w:r>
+        <w:t>Graphsysteme die parallel berechnet werden (pro Satz, komplette Engabe) bilden belief system für sich und ein state in einem DS-weiten belief system</w:t>
+      </w:r>
     </w:p>
     <w:p>
       <w:pPr>
@@ -203,15 +141,7 @@
         </w:numPr>
       </w:pPr>
       <w:r>
-        <w:t xml:space="preserve">Grammatik oder </w:t>
-      </w:r>
-      <w:proofErr w:type="spellStart"/>
-      <w:r>
-        <w:t>Soundex</w:t>
-      </w:r>
-      <w:proofErr w:type="spellEnd"/>
-      <w:r>
-        <w:t xml:space="preserve"> oder ähnliches mit Termen aus der Domäne</w:t>
+        <w:t>Grammatik oder Soundex oder ähnliches mit Termen aus der Domäne</w:t>
       </w:r>
     </w:p>
     <w:p>
@@ -307,13 +237,8 @@
         </w:numPr>
       </w:pPr>
       <w:r>
-        <w:t xml:space="preserve">Alle </w:t>
-      </w:r>
-      <w:proofErr w:type="spellStart"/>
-      <w:r>
-        <w:t>domänen</w:t>
-      </w:r>
-      <w:proofErr w:type="spellEnd"/>
+        <w:t>Alle domänen</w:t>
+      </w:r>
     </w:p>
     <w:p>
       <w:pPr>
@@ -387,32 +312,14 @@
         </w:numPr>
       </w:pPr>
       <w:r>
-        <w:t xml:space="preserve">POS, </w:t>
-      </w:r>
-      <w:proofErr w:type="spellStart"/>
-      <w:r>
-        <w:t>parseTree</w:t>
-      </w:r>
-      <w:proofErr w:type="spellEnd"/>
-      <w:r>
-        <w:t xml:space="preserve">, </w:t>
-      </w:r>
-      <w:proofErr w:type="spellStart"/>
-      <w:r>
-        <w:t>dep</w:t>
-      </w:r>
-      <w:proofErr w:type="spellEnd"/>
-      <w:r>
-        <w:t xml:space="preserve">. Graph, </w:t>
-      </w:r>
-      <w:proofErr w:type="spellStart"/>
+        <w:t xml:space="preserve">POS, parseTree, dep. Graph, </w:t>
+      </w:r>
       <w:r>
         <w:rPr>
           <w:b/>
         </w:rPr>
         <w:t>sem.Rollen</w:t>
       </w:r>
-      <w:proofErr w:type="spellEnd"/>
     </w:p>
     <w:p>
       <w:pPr>
@@ -459,56 +366,19 @@
         </w:numPr>
       </w:pPr>
       <w:r>
-        <w:t xml:space="preserve">Parse </w:t>
-      </w:r>
-      <w:proofErr w:type="spellStart"/>
-      <w:r>
-        <w:t>Trees</w:t>
-      </w:r>
-      <w:proofErr w:type="spellEnd"/>
-      <w:r>
-        <w:t xml:space="preserve"> haben Struktur</w:t>
-      </w:r>
-    </w:p>
-    <w:p>
-      <w:pPr>
-        <w:pStyle w:val="ListParagraph"/>
-        <w:numPr>
-          <w:ilvl w:val="2"/>
-          <w:numId w:val="1"/>
-        </w:numPr>
-      </w:pPr>
-      <w:proofErr w:type="spellStart"/>
-      <w:r>
-        <w:t>Dep</w:t>
-      </w:r>
-      <w:proofErr w:type="spellEnd"/>
-      <w:r>
-        <w:t xml:space="preserve">. </w:t>
-      </w:r>
-      <w:proofErr w:type="spellStart"/>
-      <w:r>
-        <w:t>Trees</w:t>
-      </w:r>
-      <w:proofErr w:type="spellEnd"/>
-      <w:r>
-        <w:t xml:space="preserve"> &amp; </w:t>
-      </w:r>
-      <w:proofErr w:type="spellStart"/>
-      <w:r>
-        <w:t>sem</w:t>
-      </w:r>
-      <w:proofErr w:type="spellEnd"/>
-      <w:r>
-        <w:t xml:space="preserve"> </w:t>
-      </w:r>
-      <w:proofErr w:type="spellStart"/>
-      <w:r>
-        <w:t>roles</w:t>
-      </w:r>
-      <w:proofErr w:type="spellEnd"/>
-      <w:r>
-        <w:t xml:space="preserve"> nicht verwendbar (da wollen wir aber hin)</w:t>
+        <w:t>Parse Trees haben Struktur</w:t>
+      </w:r>
+    </w:p>
+    <w:p>
+      <w:pPr>
+        <w:pStyle w:val="ListParagraph"/>
+        <w:numPr>
+          <w:ilvl w:val="2"/>
+          <w:numId w:val="1"/>
+        </w:numPr>
+      </w:pPr>
+      <w:r>
+        <w:t>Dep. Trees &amp; sem roles nicht verwendbar (da wollen wir aber hin)</w:t>
       </w:r>
     </w:p>
     <w:p>
@@ -531,53 +401,32 @@
           <w:numId w:val="1"/>
         </w:numPr>
       </w:pPr>
-      <w:proofErr w:type="spellStart"/>
-      <w:r>
-        <w:t>Chunks</w:t>
-      </w:r>
-      <w:proofErr w:type="spellEnd"/>
-      <w:r>
-        <w:t xml:space="preserve"> funktionieren</w:t>
-      </w:r>
-    </w:p>
-    <w:p>
-      <w:pPr>
-        <w:pStyle w:val="ListParagraph"/>
-        <w:numPr>
-          <w:ilvl w:val="2"/>
-          <w:numId w:val="1"/>
-        </w:numPr>
-      </w:pPr>
-      <w:r>
-        <w:t xml:space="preserve">Evtl. </w:t>
-      </w:r>
-      <w:proofErr w:type="spellStart"/>
-      <w:r>
-        <w:t>unterschiedl</w:t>
-      </w:r>
-      <w:proofErr w:type="spellEnd"/>
-      <w:r>
-        <w:t>. Tools als Agenten, die Ergebnis mit Konfidenz liefern</w:t>
-      </w:r>
-    </w:p>
-    <w:p>
-      <w:pPr>
-        <w:pStyle w:val="ListParagraph"/>
-        <w:numPr>
-          <w:ilvl w:val="2"/>
-          <w:numId w:val="1"/>
-        </w:numPr>
-      </w:pPr>
-      <w:r>
-        <w:t xml:space="preserve">Dazu </w:t>
-      </w:r>
-      <w:proofErr w:type="spellStart"/>
-      <w:r>
-        <w:t>Judge</w:t>
-      </w:r>
-      <w:proofErr w:type="spellEnd"/>
-      <w:r>
-        <w:t xml:space="preserve"> (ähnlich Watson)</w:t>
+      <w:r>
+        <w:t>Chunks funktionieren</w:t>
+      </w:r>
+    </w:p>
+    <w:p>
+      <w:pPr>
+        <w:pStyle w:val="ListParagraph"/>
+        <w:numPr>
+          <w:ilvl w:val="2"/>
+          <w:numId w:val="1"/>
+        </w:numPr>
+      </w:pPr>
+      <w:r>
+        <w:t>Evtl. unterschiedl. Tools als Agenten, die Ergebnis mit Konfidenz liefern</w:t>
+      </w:r>
+    </w:p>
+    <w:p>
+      <w:pPr>
+        <w:pStyle w:val="ListParagraph"/>
+        <w:numPr>
+          <w:ilvl w:val="2"/>
+          <w:numId w:val="1"/>
+        </w:numPr>
+      </w:pPr>
+      <w:r>
+        <w:t>Dazu Judge (ähnlich Watson)</w:t>
       </w:r>
     </w:p>
     <w:p>
@@ -637,35 +486,19 @@
         </w:numPr>
       </w:pPr>
       <w:r>
-        <w:t xml:space="preserve">Stanford </w:t>
-      </w:r>
-      <w:proofErr w:type="spellStart"/>
-      <w:r>
-        <w:t>Classifier</w:t>
-      </w:r>
-      <w:proofErr w:type="spellEnd"/>
-      <w:r>
-        <w:t xml:space="preserve"> selber bauen</w:t>
-      </w:r>
-    </w:p>
-    <w:p>
-      <w:pPr>
-        <w:pStyle w:val="ListParagraph"/>
-        <w:numPr>
-          <w:ilvl w:val="2"/>
-          <w:numId w:val="1"/>
-        </w:numPr>
-      </w:pPr>
-      <w:r>
-        <w:t xml:space="preserve">Als </w:t>
-      </w:r>
-      <w:proofErr w:type="spellStart"/>
-      <w:r>
-        <w:t>features</w:t>
-      </w:r>
-      <w:proofErr w:type="spellEnd"/>
-      <w:r>
-        <w:t xml:space="preserve"> wortweite Eigenschaften aus Vorverarbeitungsschritt</w:t>
+        <w:t>Stanford Classifier selber bauen</w:t>
+      </w:r>
+    </w:p>
+    <w:p>
+      <w:pPr>
+        <w:pStyle w:val="ListParagraph"/>
+        <w:numPr>
+          <w:ilvl w:val="2"/>
+          <w:numId w:val="1"/>
+        </w:numPr>
+      </w:pPr>
+      <w:r>
+        <w:t>Als features wortweite Eigenschaften aus Vorverarbeitungsschritt</w:t>
       </w:r>
     </w:p>
     <w:p>
@@ -688,21 +521,8 @@
           <w:numId w:val="1"/>
         </w:numPr>
       </w:pPr>
-      <w:proofErr w:type="spellStart"/>
-      <w:r>
-        <w:t>Lexname</w:t>
-      </w:r>
-      <w:proofErr w:type="spellEnd"/>
-      <w:r>
-        <w:t xml:space="preserve"> (</w:t>
-      </w:r>
-      <w:proofErr w:type="spellStart"/>
-      <w:r>
-        <w:t>WordNet</w:t>
-      </w:r>
-      <w:proofErr w:type="spellEnd"/>
-      <w:r>
-        <w:t>)</w:t>
+      <w:r>
+        <w:t>Lexname (WordNet)</w:t>
       </w:r>
     </w:p>
     <w:p>
@@ -713,30 +533,9 @@
           <w:numId w:val="1"/>
         </w:numPr>
       </w:pPr>
-      <w:proofErr w:type="spellStart"/>
       <w:r>
         <w:lastRenderedPageBreak/>
-        <w:t>Chunk</w:t>
-      </w:r>
-      <w:proofErr w:type="spellEnd"/>
-      <w:r>
-        <w:t xml:space="preserve"> (Phrasenzugehörigkeit, </w:t>
-      </w:r>
-      <w:proofErr w:type="spellStart"/>
-      <w:r>
-        <w:t>head</w:t>
-      </w:r>
-      <w:proofErr w:type="spellEnd"/>
-      <w:r>
-        <w:t xml:space="preserve"> </w:t>
-      </w:r>
-      <w:proofErr w:type="spellStart"/>
-      <w:r>
-        <w:t>or</w:t>
-      </w:r>
-      <w:proofErr w:type="spellEnd"/>
-      <w:r>
-        <w:t xml:space="preserve"> not)</w:t>
+        <w:t>Chunk (Phrasenzugehörigkeit, head or not)</w:t>
       </w:r>
     </w:p>
     <w:p>
@@ -825,35 +624,7 @@
         <w:rPr>
           <w:u w:val="single"/>
         </w:rPr>
-        <w:t>SSR (</w:t>
-      </w:r>
-      <w:proofErr w:type="spellStart"/>
-      <w:r>
-        <w:rPr>
-          <w:u w:val="single"/>
-        </w:rPr>
-        <w:t>Semantic</w:t>
-      </w:r>
-      <w:proofErr w:type="spellEnd"/>
-      <w:r>
-        <w:rPr>
-          <w:u w:val="single"/>
-        </w:rPr>
-        <w:t xml:space="preserve"> Speech </w:t>
-      </w:r>
-      <w:proofErr w:type="spellStart"/>
-      <w:r>
-        <w:rPr>
-          <w:u w:val="single"/>
-        </w:rPr>
-        <w:t>Representation</w:t>
-      </w:r>
-      <w:proofErr w:type="spellEnd"/>
-      <w:r>
-        <w:rPr>
-          <w:u w:val="single"/>
-        </w:rPr>
-        <w:t>)</w:t>
+        <w:t>SSR (Semantic Speech Representation)</w:t>
       </w:r>
     </w:p>
     <w:p>
@@ -984,13 +755,8 @@
           <w:numId w:val="1"/>
         </w:numPr>
       </w:pPr>
-      <w:proofErr w:type="spellStart"/>
-      <w:r>
-        <w:t>Reasoning</w:t>
-      </w:r>
-      <w:proofErr w:type="spellEnd"/>
-      <w:r>
-        <w:t xml:space="preserve"> auf Graph (anhand von Regeln)</w:t>
+      <w:r>
+        <w:t>Reasoning auf Graph (anhand von Regeln)</w:t>
       </w:r>
     </w:p>
     <w:p>
@@ -1026,15 +792,7 @@
         </w:numPr>
       </w:pPr>
       <w:r>
-        <w:t>Sollte wissen welche NLU-Module gelaufen sind (</w:t>
-      </w:r>
-      <w:proofErr w:type="spellStart"/>
-      <w:r>
-        <w:t>state</w:t>
-      </w:r>
-      <w:proofErr w:type="spellEnd"/>
-      <w:r>
-        <w:t>)</w:t>
+        <w:t>Sollte wissen welche NLU-Module gelaufen sind (state)</w:t>
       </w:r>
     </w:p>
     <w:p>
@@ -1178,8 +936,14 @@
           <w:ilvl w:val="0"/>
           <w:numId w:val="1"/>
         </w:numPr>
-      </w:pPr>
-      <w:r>
+        <w:rPr>
+          <w:lang w:val="en-US"/>
+        </w:rPr>
+      </w:pPr>
+      <w:r>
+        <w:rPr>
+          <w:lang w:val="en-US"/>
+        </w:rPr>
         <w:t>Idee des Service-Brokers adaptieren?</w:t>
       </w:r>
     </w:p>
@@ -1225,70 +989,20 @@
         </w:numPr>
       </w:pPr>
       <w:r>
-        <w:t>Mögliche Module:</w:t>
-      </w:r>
-    </w:p>
-    <w:p>
-      <w:pPr>
-        <w:pStyle w:val="ListParagraph"/>
-        <w:numPr>
-          <w:ilvl w:val="1"/>
+        <w:t>Haben SSR als gem. Wiisen/Schnittstelle</w:t>
+      </w:r>
+    </w:p>
+    <w:p>
+      <w:pPr>
+        <w:pStyle w:val="ListParagraph"/>
+        <w:numPr>
+          <w:ilvl w:val="0"/>
           <w:numId w:val="1"/>
         </w:numPr>
       </w:pPr>
       <w:r>
         <w:lastRenderedPageBreak/>
-        <w:t>Kontext-Analyse</w:t>
-      </w:r>
-    </w:p>
-    <w:p>
-      <w:pPr>
-        <w:pStyle w:val="ListParagraph"/>
-        <w:numPr>
-          <w:ilvl w:val="2"/>
-          <w:numId w:val="1"/>
-        </w:numPr>
-      </w:pPr>
-      <w:r>
-        <w:t>Konzeptbildung</w:t>
-      </w:r>
-    </w:p>
-    <w:p>
-      <w:pPr>
-        <w:pStyle w:val="ListParagraph"/>
-        <w:numPr>
-          <w:ilvl w:val="2"/>
-          <w:numId w:val="1"/>
-        </w:numPr>
-      </w:pPr>
-      <w:proofErr w:type="spellStart"/>
-      <w:r>
-        <w:t>Coref</w:t>
-      </w:r>
-      <w:proofErr w:type="spellEnd"/>
-    </w:p>
-    <w:p>
-      <w:pPr>
-        <w:pStyle w:val="ListParagraph"/>
-        <w:numPr>
-          <w:ilvl w:val="2"/>
-          <w:numId w:val="1"/>
-        </w:numPr>
-      </w:pPr>
-      <w:r>
-        <w:t>Synonyme</w:t>
-      </w:r>
-    </w:p>
-    <w:p>
-      <w:pPr>
-        <w:pStyle w:val="ListParagraph"/>
-        <w:numPr>
-          <w:ilvl w:val="2"/>
-          <w:numId w:val="1"/>
-        </w:numPr>
-      </w:pPr>
-      <w:r>
-        <w:t>Wortfehler-Korrektur durch Kontext</w:t>
+        <w:t>Agenten-basiert</w:t>
       </w:r>
       <w:bookmarkStart w:id="0" w:name="_GoBack"/>
       <w:bookmarkEnd w:id="0"/>
@@ -1297,6 +1011,78 @@
       <w:pPr>
         <w:pStyle w:val="ListParagraph"/>
         <w:numPr>
+          <w:ilvl w:val="0"/>
+          <w:numId w:val="1"/>
+        </w:numPr>
+      </w:pPr>
+      <w:r>
+        <w:t>Mögliche Module:</w:t>
+      </w:r>
+    </w:p>
+    <w:p>
+      <w:pPr>
+        <w:pStyle w:val="ListParagraph"/>
+        <w:numPr>
+          <w:ilvl w:val="1"/>
+          <w:numId w:val="1"/>
+        </w:numPr>
+      </w:pPr>
+      <w:r>
+        <w:t>Kontext-Analyse</w:t>
+      </w:r>
+    </w:p>
+    <w:p>
+      <w:pPr>
+        <w:pStyle w:val="ListParagraph"/>
+        <w:numPr>
+          <w:ilvl w:val="2"/>
+          <w:numId w:val="1"/>
+        </w:numPr>
+      </w:pPr>
+      <w:r>
+        <w:t>Konzeptbildung</w:t>
+      </w:r>
+    </w:p>
+    <w:p>
+      <w:pPr>
+        <w:pStyle w:val="ListParagraph"/>
+        <w:numPr>
+          <w:ilvl w:val="2"/>
+          <w:numId w:val="1"/>
+        </w:numPr>
+      </w:pPr>
+      <w:r>
+        <w:t>Coref</w:t>
+      </w:r>
+    </w:p>
+    <w:p>
+      <w:pPr>
+        <w:pStyle w:val="ListParagraph"/>
+        <w:numPr>
+          <w:ilvl w:val="2"/>
+          <w:numId w:val="1"/>
+        </w:numPr>
+      </w:pPr>
+      <w:r>
+        <w:t>Synonyme</w:t>
+      </w:r>
+    </w:p>
+    <w:p>
+      <w:pPr>
+        <w:pStyle w:val="ListParagraph"/>
+        <w:numPr>
+          <w:ilvl w:val="2"/>
+          <w:numId w:val="1"/>
+        </w:numPr>
+      </w:pPr>
+      <w:r>
+        <w:t>Wortfehler-Korrektur durch Kontext</w:t>
+      </w:r>
+    </w:p>
+    <w:p>
+      <w:pPr>
+        <w:pStyle w:val="ListParagraph"/>
+        <w:numPr>
           <w:ilvl w:val="1"/>
           <w:numId w:val="1"/>
         </w:numPr>
@@ -1313,11 +1099,9 @@
           <w:numId w:val="1"/>
         </w:numPr>
       </w:pPr>
-      <w:proofErr w:type="spellStart"/>
       <w:r>
         <w:t>Longterm</w:t>
       </w:r>
-      <w:proofErr w:type="spellEnd"/>
     </w:p>
     <w:p>
       <w:pPr>
@@ -1352,13 +1136,8 @@
         </w:numPr>
       </w:pPr>
       <w:r>
-        <w:t xml:space="preserve">Short </w:t>
-      </w:r>
-      <w:proofErr w:type="spellStart"/>
-      <w:r>
-        <w:t>term</w:t>
-      </w:r>
-      <w:proofErr w:type="spellEnd"/>
+        <w:t>Short term</w:t>
+      </w:r>
     </w:p>
     <w:p>
       <w:pPr>
@@ -1368,13 +1147,8 @@
           <w:numId w:val="1"/>
         </w:numPr>
       </w:pPr>
-      <w:proofErr w:type="spellStart"/>
-      <w:r>
-        <w:t>Beliefs</w:t>
-      </w:r>
-      <w:proofErr w:type="spellEnd"/>
-      <w:r>
-        <w:t xml:space="preserve"> (Nutzer-Intension)</w:t>
+      <w:r>
+        <w:t>Beliefs (Nutzer-Intension)</w:t>
       </w:r>
     </w:p>
     <w:p>
@@ -1398,58 +1172,68 @@
         </w:numPr>
       </w:pPr>
       <w:r>
-        <w:t xml:space="preserve">Weltwissen (Anbindung von </w:t>
-      </w:r>
-      <w:proofErr w:type="spellStart"/>
-      <w:r>
-        <w:t>Weltwissenontologien</w:t>
-      </w:r>
-      <w:proofErr w:type="spellEnd"/>
-      <w:r>
-        <w:t>, wie…)</w:t>
-      </w:r>
-    </w:p>
-    <w:p>
-      <w:pPr>
-        <w:pStyle w:val="ListParagraph"/>
-        <w:numPr>
-          <w:ilvl w:val="2"/>
-          <w:numId w:val="1"/>
-        </w:numPr>
-      </w:pPr>
-      <w:proofErr w:type="spellStart"/>
+        <w:t>Weltwissen (Anbindung von Weltwissenontologien, wie…)</w:t>
+      </w:r>
+    </w:p>
+    <w:p>
+      <w:pPr>
+        <w:pStyle w:val="ListParagraph"/>
+        <w:numPr>
+          <w:ilvl w:val="2"/>
+          <w:numId w:val="1"/>
+        </w:numPr>
+      </w:pPr>
       <w:r>
         <w:t>Cyc</w:t>
       </w:r>
-      <w:proofErr w:type="spellEnd"/>
-    </w:p>
-    <w:p>
-      <w:pPr>
-        <w:pStyle w:val="ListParagraph"/>
-        <w:numPr>
-          <w:ilvl w:val="2"/>
-          <w:numId w:val="1"/>
-        </w:numPr>
-      </w:pPr>
-      <w:proofErr w:type="spellStart"/>
+    </w:p>
+    <w:p>
+      <w:pPr>
+        <w:pStyle w:val="ListParagraph"/>
+        <w:numPr>
+          <w:ilvl w:val="2"/>
+          <w:numId w:val="1"/>
+        </w:numPr>
+      </w:pPr>
       <w:r>
         <w:t>FrameNet</w:t>
       </w:r>
-      <w:proofErr w:type="spellEnd"/>
-    </w:p>
-    <w:p>
-      <w:pPr>
-        <w:pStyle w:val="ListParagraph"/>
-        <w:numPr>
-          <w:ilvl w:val="2"/>
-          <w:numId w:val="1"/>
-        </w:numPr>
-      </w:pPr>
-      <w:proofErr w:type="spellStart"/>
+    </w:p>
+    <w:p>
+      <w:pPr>
+        <w:pStyle w:val="ListParagraph"/>
+        <w:numPr>
+          <w:ilvl w:val="2"/>
+          <w:numId w:val="1"/>
+        </w:numPr>
+      </w:pPr>
       <w:r>
         <w:t>ConceptNet</w:t>
       </w:r>
-      <w:proofErr w:type="spellEnd"/>
+    </w:p>
+    <w:p>
+      <w:pPr>
+        <w:pStyle w:val="ListParagraph"/>
+        <w:numPr>
+          <w:ilvl w:val="0"/>
+          <w:numId w:val="1"/>
+        </w:numPr>
+      </w:pPr>
+      <w:r>
+        <w:t>Module müssen sich am Graphen registrieren (und haben vielleicht andere Module als Vorbedingung -&gt; haben das als Attribut, im Graph vermerkt was schon gelaufen)</w:t>
+      </w:r>
+    </w:p>
+    <w:p>
+      <w:pPr>
+        <w:pStyle w:val="ListParagraph"/>
+        <w:numPr>
+          <w:ilvl w:val="0"/>
+          <w:numId w:val="1"/>
+        </w:numPr>
+      </w:pPr>
+      <w:r>
+        <w:t>Module können über Lebenszeit des Graphen existieren, müssen sich aber in neuem Graph erneut anmelden (zusätzlich muss die extended lifetime als Attribut vermerkt sein)</w:t>
+      </w:r>
     </w:p>
     <w:sectPr>
       <w:pgSz w:w="11906" w:h="16838"/>

</xml_diff>